<commit_message>
Add text [no version bump]
</commit_message>
<xml_diff>
--- a/Reports/word-styles-reference.docx
+++ b/Reports/word-styles-reference.docx
@@ -151,6 +151,7 @@
         <w:pStyle w:val="BodyText"/>
       </w:pPr>
       <w:r>
+        <w:lastRenderedPageBreak/>
         <w:t>Dept. Wildlife Ecology and Conservation P.O. Box 110430, University of Florida, Gainesville, FL., 32611</w:t>
       </w:r>
     </w:p>
@@ -2903,10 +2904,6 @@
         <w:pStyle w:val="BodyText"/>
       </w:pPr>
       <w:r>
-        <w:rPr>
-          <w:i/>
-          <w:iCs/>
-        </w:rPr>
         <w:t>year summary</w:t>
       </w:r>
     </w:p>
@@ -2924,14 +2921,14 @@
     </w:p>
     <w:p>
       <w:pPr>
-        <w:pStyle w:val="FirstParagraph"/>
+        <w:pStyle w:val="BodyText"/>
       </w:pPr>
       <w:r>
-        <w:t xml:space="preserve">The Water Resources Development Acts (WRDA) of 2000, 2007 and 2014 authorized the Comprehensive Everglades Restoration Plan as a framework for modifications and operational changes to the Central and Southern Florida Project needed to restore the south Florida ecosystem. In addition, the USACE as a lead agency in the CERP process has an interest in ensuring that responses of threatened and endangered species to CERP are monitored in order to comply with the Endangered Species Act. The Wood Stork (Mycteria americana) is the only stork breeding in the United States and is a federally threatened species. Wood Storks have special relevance for the restoration of the south Florida ecosystem (encompassing the Kissimmee basin, Lake Okeechobee, the Everglades, Big Cypress, wetlands of southwest Florida, and Florida Bay). Historically, this area was the core reproductive habitat for the species, to the extent that over 75% of the U.S. population was thought to breed in this area (Coulter et al. 1999). By the 1990s, the breeding population in the Everglades had declined by over 80% since the 1930s and by at least 50% since the 1960s. In addition, storks have shifted the timing of nesting in the Everglades from November/December initiations in the 1960s, to February/March initiations (Ogden 1994). This shift in timing has meant that storks currently rear young during the onset of summer rains, when surface water levels rise, prey disperses, and young storks typically starve. In addition, storks have shown marked shifts in the location of nesting, having moved gradually from almost entirely coastal nesting in the Everglades, to inland nesting, as a result of reduced freshwater flows to the coastal regions of the Everglades (Ogden 1994). Storks also began nesting in more northerly locations in north and central Florida, Georgia, and South Carolina during the period 1970 – 2000. These dramatic changes in the characteristics of birds nesting in south Florida have been related to radically altered distribution and timing of surface water in the Everglades (Ogden 1994), as well as an approximately 50% loss of wetlands in Florida since Europeans arrived. Thus, the restoration of south Florida wetlands seems to be extremely important to the restoration of breeding Wood Storks to the area and is identified as part of the restoration plan for the species. The restoration of storks may also be a signal of successful restoration of key hydrological and biological functions of the south Florida ecosystem (Ogden 1994). By virtue of their unique grope-foraging technique, storks require very </w:t>
+        <w:t xml:space="preserve">The Water Resources Development Acts (WRDA) of 2000, 2007 and 2014 authorized the Comprehensive Everglades Restoration Plan as a framework for modifications and operational changes to the Central and Southern Florida Project needed to restore the south Florida ecosystem. In addition, the USACE as a lead agency in the CERP process has an interest in ensuring that responses of threatened and endangered species to CERP are monitored in order to comply with the Endangered Species Act. The Wood Stork (Mycteria americana) is the only stork breeding in the United States and is a federally threatened species. Wood Storks have special relevance for the restoration of the south Florida ecosystem (encompassing the Kissimmee basin, Lake Okeechobee, the Everglades, Big Cypress, wetlands of southwest Florida, and Florida Bay). Historically, this area was the core reproductive habitat for the species, to the extent that over 75% of the U.S. population was thought to breed in this area (Coulter et al. 1999). By the 1990s, the breeding population in the Everglades had declined by over 80% since the 1930s and by at least 50% since the 1960s. In addition, storks have shifted the timing of nesting in the Everglades from November/December initiations in the 1960s, to February/March initiations (Ogden 1994). This shift in timing has meant that storks currently rear young during the onset of summer rains, when surface water levels rise, prey disperses, and young storks typically starve. In addition, storks have shown marked shifts in the location of nesting, having moved gradually from almost entirely coastal nesting in the Everglades, to inland nesting, as a result of reduced freshwater flows to the coastal regions of the Everglades (Ogden 1994). Storks also began nesting in more northerly locations in north and central Florida, Georgia, and South Carolina during the period 1970 – 2000. These dramatic changes in the characteristics of birds nesting in south Florida have been related to radically altered distribution and timing of surface water in the Everglades (Ogden 1994), as well as an approximately 50% loss of wetlands in Florida since Europeans arrived. Thus, the restoration of south Florida wetlands seems to be extremely important to the restoration of breeding Wood Storks to the area and is identified as part of the restoration plan for the species. The restoration of storks may also be a signal of successful restoration of key hydrological and biological functions of the south Florida ecosystem </w:t>
       </w:r>
       <w:r>
         <w:lastRenderedPageBreak/>
-        <w:t>dense sources of prey animals in order to be cued to nest, and continued availability of dense prey is critical for successful nesting over the course of the approximately 110-day nesting period. Reproduction by storks may thus reflect the healthy dynamics of prey animal populations. This is probably not a simple relationship, since dense populations may require one or more kinds of irregular disturbance to achieve pulsed production (Frederick and Ogden 2001, Dorn and Cook 2015). Storks also seem to rely throughout their range on some degree of surface water recession in order to concentrate prey animals – successful foraging therefore relies on the right mix of water depth, and water level recession. Thus the regular, successful reproduction of storks is thought to indicate that the combination of several hydrological and biological functions in the Everglades has been correctly restored. Reliance on the storks as an indicator seems wise, since there is a long record of stork nesting (over 80 years), and almost no information on dynamics of aquatic animal populations prior to drainage of the system.</w:t>
+        <w:t>(Ogden 1994). By virtue of their unique grope-foraging technique, storks require very dense sources of prey animals in order to be cued to nest, and continued availability of dense prey is critical for successful nesting over the course of the approximately 110-day nesting period. Reproduction by storks may thus reflect the healthy dynamics of prey animal populations. This is probably not a simple relationship, since dense populations may require one or more kinds of irregular disturbance to achieve pulsed production (Frederick and Ogden 2001, Dorn and Cook 2015). Storks also seem to rely throughout their range on some degree of surface water recession in order to concentrate prey animals – successful foraging therefore relies on the right mix of water depth, and water level recession. Thus the regular, successful reproduction of storks is thought to indicate that the combination of several hydrological and biological functions in the Everglades has been correctly restored. Reliance on the storks as an indicator seems wise, since there is a long record of stork nesting (over 80 years), and almost no information on dynamics of aquatic animal populations prior to drainage of the system.</w:t>
       </w:r>
       <w:r>
         <w:br/>
@@ -2943,11 +2940,11 @@
       </w:r>
       <w:r>
         <w:br/>
-        <w:t xml:space="preserve">Thus, the monitoring of wading birds has been a powerful tool in unraveling the ecology of the birds and the ecosystem, and ongoing monitoring is likely to pay off in further understanding and management applications (Frederick and Ogden 2003). First, the long-term nature of the existing nesting record is a powerful context for comparison and interpretation of any future years. Second, the long-term record becomes more powerful with each passing year, particularly for the analysis of the importance of rare combinations of events. Third, a key prediction of the restoration program is that hydrological restoration will result in increased populations of wading birds, earlier nesting for some species, and increased nesting success for some species. While this is a reasonable set of predictions given our understanding of these relationships, there is still a lot of uncertainty in the accuracy (in both space and time) of the prediction. This is because wading bird nesting numbers are probably influenced by alternative nesting opportunities outside the Everglades, and because the influence of contaminants may confound the predicted </w:t>
+        <w:t xml:space="preserve">Thus, the monitoring of wading birds has been a powerful tool in unraveling the ecology of the birds and the ecosystem, and ongoing monitoring is likely to pay off in further understanding and management applications (Frederick and Ogden 2003). First, the long-term nature of the existing nesting record is a powerful context for comparison and interpretation of any future years. Second, the long-term record becomes more powerful with each passing year, particularly for the analysis of the importance of rare combinations of events. Third, a key prediction of the restoration program is that hydrological restoration will result in increased populations of wading birds, earlier nesting for some species, and increased nesting success for some species. While this is a reasonable set of predictions given our understanding of these relationships, there is still a lot of uncertainty in the accuracy (in both space and time) of the prediction. This is because wading bird nesting numbers are probably influenced by alternative nesting opportunities outside the </w:t>
       </w:r>
       <w:r>
         <w:lastRenderedPageBreak/>
-        <w:t>relationship between hydro pattern and nesting. Wading bird nesting is therefore a key criterion of restoration, and understanding of their reproductive ecology (energetics, timing, productivity) have the potential for fine-tuning the way that the hydrology of the Everglades is managed, as well as how hydrology can be related to specific nesting responses. For these reasons, continued monitoring of the Everglades breeding populations is likely to provide crucial information, both for evaluating the progress of restoration, for refining our understanding of the underlying ecological relationships between the aquatic ecology of the ecosystem and the birds, and for developing usable predictive tools for managers dealing with real time choices.</w:t>
+        <w:t>Everglades, and because the influence of contaminants may confound the predicted relationship between hydro pattern and nesting. Wading bird nesting is therefore a key criterion of restoration, and understanding of their reproductive ecology (energetics, timing, productivity) have the potential for fine-tuning the way that the hydrology of the Everglades is managed, as well as how hydrology can be related to specific nesting responses. For these reasons, continued monitoring of the Everglades breeding populations is likely to provide crucial information, both for evaluating the progress of restoration, for refining our understanding of the underlying ecological relationships between the aquatic ecology of the ecosystem and the birds, and for developing usable predictive tools for managers dealing with real time choices.</w:t>
       </w:r>
       <w:r>
         <w:br/>
@@ -2971,11 +2968,11 @@
         <w:pStyle w:val="FirstParagraph"/>
       </w:pPr>
       <w:r>
-        <w:t xml:space="preserve">We performed two kinds of systematic surveys to document nesting by Wood Storks and Roseate Spoonbills in WCAs 1, 2, and 3: aerial and ground surveys. Aerial and ground surveys are complementary, and in the Everglades, neither does a particularly good job of assessing reproductive responses alone (Frederick et al. 1996). The primary objective of both kinds of surveys is to systematically encounter and document nesting colonies. On or about the 15th of each month between January and June, we performed systematic aerial surveys for colonies, with observers seated on both sides of a Cessna 185, flight altitude at 800 feet AGL, and east-west oriented flight transects spaced 1.6 nautical miles apart. These </w:t>
+        <w:t xml:space="preserve">We performed two kinds of systematic surveys to document nesting by Wood Storks and Roseate Spoonbills in WCAs 1, 2, and 3: aerial and ground surveys. Aerial and ground surveys are complementary, and in the Everglades, neither does a particularly good job of assessing reproductive responses alone (Frederick et al. 1996). The primary objective of both kinds of surveys is to systematically encounter and document nesting colonies. On or about the 15th of each month between January and June, we performed systematic aerial surveys for colonies, with observers seated on both sides of a Cessna 185, flight altitude at </w:t>
       </w:r>
       <w:r>
         <w:lastRenderedPageBreak/>
-        <w:t>conditions have been demonstrated to result in overlapping coverage on successive transects under a variety of weather and visibility conditions and have been used continuously since 1986, with the exception of 2020-2021 due to the coronavirus pandemic. In 2022, monthly standardized aerial surveys resumed. Once colonies were located, we noted positions with a GPS unit with the aircraft positioned approximately vertically over the north end of the colony. We estimated numbers of visible nesting birds while circling at a variety of altitudes (500 – 800 feet AGL). Actual positions of colonies were later rectified by visually locating the tree islands on GIS imagery. At small colony sizes (&lt;100 nests), the proportional error in estimating numbers is generally small. However, as colony size grows beyond that, the bias is generally to underestimate numbers (Erwin 1982, Prater 1979), and controlled experiments with simulated counts have demonstrated both large bias (cf 40%) and large inter-observer differences in bias (Frederick et al. 2003). In addition, bias can be greatly reduced (by approximately half) through the use of counts of aerial photographs taken at the time of survey (Williams et al. 2008). For this reason, in this study digital photographs of all active colonies were taken from multiple angles and counted later. For many of the larger colonies, we also had access to information collected by helicopter by staff at the South Florida Water Management District, which estimated numbers of wading birds, and took photographs for later counting during the first week of every month, January through June. When these SFWMD observations were coupled with ours, we had a record of aerial surveys for large colonies every two weeks. This allowed much finer interpretation of nesting phenology and species responses. Systematic ground surveys of colonies by airboat were done between early April and mid-May in selected sections of WCA 3 and were designed to locate and document small colonies or those of dark-colored species that are difficult to detect from aerial surveys. All tree islands were approached closely enough to flush nesting birds, and nests were either counted directly, or estimated from flushed birds. In the past, we have performed systematic, 100% coverage ground surveys of colonies by airboat in WCAs 1, 2 and 3 once between late April and early May. In 2005, 100% coverage ground surveys throughout the WCAs were discontinued due to a change in MAP guidelines for monitoring (concentrating instead on measuring size and species composition of large colonies of white-colored waders). However, since that time we have annually performed systematic ground surveys in WCA 3 that allow for a direct comparison of densities of colonies in certain areas. This was designed to give an index of abundance for small colonies and dark-colored species in a fashion that might be sustainable for the current monitoring effort. It should be clear that this flushing technique works only for smaller colonies. In large colonies many of the birds in the interior would not flush, and these larger colonies can only be counted on the ground by walking through, with high levels of positional inaccuracy and high disturbance to the birds.</w:t>
+        <w:t>800 feet AGL, and east-west oriented flight transects spaced 1.6 nautical miles apart. These conditions have been demonstrated to result in overlapping coverage on successive transects under a variety of weather and visibility conditions and have been used continuously since 1986, with the exception of 2020-2021 due to the coronavirus pandemic. In 2022, monthly standardized aerial surveys resumed. Once colonies were located, we noted positions with a GPS unit with the aircraft positioned approximately vertically over the north end of the colony. We estimated numbers of visible nesting birds while circling at a variety of altitudes (500 – 800 feet AGL). Actual positions of colonies were later rectified by visually locating the tree islands on GIS imagery. At small colony sizes (&lt;100 nests), the proportional error in estimating numbers is generally small. However, as colony size grows beyond that, the bias is generally to underestimate numbers (Erwin 1982, Prater 1979), and controlled experiments with simulated counts have demonstrated both large bias (cf 40%) and large inter-observer differences in bias (Frederick et al. 2003). In addition, bias can be greatly reduced (by approximately half) through the use of counts of aerial photographs taken at the time of survey (Williams et al. 2008). For this reason, in this study digital photographs of all active colonies were taken from multiple angles and counted later. For many of the larger colonies, we also had access to information collected by helicopter by staff at the South Florida Water Management District, which estimated numbers of wading birds, and took photographs for later counting during the first week of every month, January through June. When these SFWMD observations were coupled with ours, we had a record of aerial surveys for large colonies every two weeks. This allowed much finer interpretation of nesting phenology and species responses. Systematic ground surveys of colonies by airboat were done between early April and mid-May in selected sections of WCA 3 and were designed to locate and document small colonies or those of dark-colored species that are difficult to detect from aerial surveys. All tree islands were approached closely enough to flush nesting birds, and nests were either counted directly, or estimated from flushed birds. In the past, we have performed systematic, 100% coverage ground surveys of colonies by airboat in WCAs 1, 2 and 3 once between late April and early May. In 2005, 100% coverage ground surveys throughout the WCAs were discontinued due to a change in MAP guidelines for monitoring (concentrating instead on measuring size and species composition of large colonies of white-colored waders). However, since that time we have annually performed systematic ground surveys in WCA 3 that allow for a direct comparison of densities of colonies in certain areas. This was designed to give an index of abundance for small colonies and dark-colored species in a fashion that might be sustainable for the current monitoring effort. It should be clear that this flushing technique works only for smaller colonies. In large colonies many of the birds in the interior would not flush, and these larger colonies can only be counted on the ground by walking through, with high levels of positional inaccuracy and high disturbance to the birds.</w:t>
       </w:r>
       <w:r>
         <w:br/>
@@ -3003,9 +3000,9 @@
         <w:tblCaption w:val="Table 1: East/West boundaries for Ground Survey transects for WCA 3A."/>
       </w:tblPr>
       <w:tblGrid>
-        <w:gridCol w:w="1442"/>
-        <w:gridCol w:w="1756"/>
-        <w:gridCol w:w="1839"/>
+        <w:gridCol w:w="1874"/>
+        <w:gridCol w:w="2188"/>
+        <w:gridCol w:w="2271"/>
       </w:tblGrid>
       <w:tr>
         <w:trPr>
@@ -3019,7 +3016,6 @@
           <w:p>
             <w:pPr>
               <w:pStyle w:val="Compact"/>
-              <w:jc w:val="center"/>
             </w:pPr>
             <w:r>
               <w:t>Transect_ID</w:t>
@@ -3033,7 +3029,6 @@
           <w:p>
             <w:pPr>
               <w:pStyle w:val="Compact"/>
-              <w:jc w:val="center"/>
             </w:pPr>
             <w:r>
               <w:t>East_Boundary</w:t>
@@ -3047,7 +3042,6 @@
           <w:p>
             <w:pPr>
               <w:pStyle w:val="Compact"/>
-              <w:jc w:val="center"/>
             </w:pPr>
             <w:r>
               <w:t>West_Boundary</w:t>
@@ -3063,7 +3057,6 @@
           <w:p>
             <w:pPr>
               <w:pStyle w:val="Compact"/>
-              <w:jc w:val="center"/>
             </w:pPr>
             <w:r>
               <w:t>1</w:t>
@@ -3077,7 +3070,6 @@
           <w:p>
             <w:pPr>
               <w:pStyle w:val="Compact"/>
-              <w:jc w:val="center"/>
             </w:pPr>
             <w:r>
               <w:t>80° 40.300</w:t>
@@ -3091,7 +3083,6 @@
           <w:p>
             <w:pPr>
               <w:pStyle w:val="Compact"/>
-              <w:jc w:val="center"/>
             </w:pPr>
             <w:r>
               <w:t>80° 40.600</w:t>
@@ -3107,7 +3098,6 @@
           <w:p>
             <w:pPr>
               <w:pStyle w:val="Compact"/>
-              <w:jc w:val="center"/>
             </w:pPr>
             <w:r>
               <w:t>2</w:t>
@@ -3121,7 +3111,6 @@
           <w:p>
             <w:pPr>
               <w:pStyle w:val="Compact"/>
-              <w:jc w:val="center"/>
             </w:pPr>
             <w:r>
               <w:t>80° 40.900</w:t>
@@ -3135,7 +3124,6 @@
           <w:p>
             <w:pPr>
               <w:pStyle w:val="Compact"/>
-              <w:jc w:val="center"/>
             </w:pPr>
             <w:r>
               <w:t>80° 41.200</w:t>
@@ -3151,7 +3139,6 @@
           <w:p>
             <w:pPr>
               <w:pStyle w:val="Compact"/>
-              <w:jc w:val="center"/>
             </w:pPr>
             <w:r>
               <w:t>3</w:t>
@@ -3165,7 +3152,6 @@
           <w:p>
             <w:pPr>
               <w:pStyle w:val="Compact"/>
-              <w:jc w:val="center"/>
             </w:pPr>
             <w:r>
               <w:t>80° 41.500</w:t>
@@ -3179,7 +3165,6 @@
           <w:p>
             <w:pPr>
               <w:pStyle w:val="Compact"/>
-              <w:jc w:val="center"/>
             </w:pPr>
             <w:r>
               <w:t>80° 41.800</w:t>
@@ -3195,7 +3180,6 @@
           <w:p>
             <w:pPr>
               <w:pStyle w:val="Compact"/>
-              <w:jc w:val="center"/>
             </w:pPr>
             <w:r>
               <w:t>4</w:t>
@@ -3209,7 +3193,6 @@
           <w:p>
             <w:pPr>
               <w:pStyle w:val="Compact"/>
-              <w:jc w:val="center"/>
             </w:pPr>
             <w:r>
               <w:t>80° 42.100</w:t>
@@ -3223,7 +3206,6 @@
           <w:p>
             <w:pPr>
               <w:pStyle w:val="Compact"/>
-              <w:jc w:val="center"/>
             </w:pPr>
             <w:r>
               <w:t>80° 42.400</w:t>
@@ -3239,7 +3221,6 @@
           <w:p>
             <w:pPr>
               <w:pStyle w:val="Compact"/>
-              <w:jc w:val="center"/>
             </w:pPr>
             <w:r>
               <w:t>5</w:t>
@@ -3253,7 +3234,6 @@
           <w:p>
             <w:pPr>
               <w:pStyle w:val="Compact"/>
-              <w:jc w:val="center"/>
             </w:pPr>
             <w:r>
               <w:t>80° 42.700</w:t>
@@ -3267,7 +3247,6 @@
           <w:p>
             <w:pPr>
               <w:pStyle w:val="Compact"/>
-              <w:jc w:val="center"/>
             </w:pPr>
             <w:r>
               <w:t>80° 43.000</w:t>
@@ -3283,7 +3262,6 @@
           <w:p>
             <w:pPr>
               <w:pStyle w:val="Compact"/>
-              <w:jc w:val="center"/>
             </w:pPr>
             <w:r>
               <w:t>6</w:t>
@@ -3297,7 +3275,6 @@
           <w:p>
             <w:pPr>
               <w:pStyle w:val="Compact"/>
-              <w:jc w:val="center"/>
             </w:pPr>
             <w:r>
               <w:t>80° 43.300</w:t>
@@ -3311,7 +3288,6 @@
           <w:p>
             <w:pPr>
               <w:pStyle w:val="Compact"/>
-              <w:jc w:val="center"/>
             </w:pPr>
             <w:r>
               <w:t>80° 43.600</w:t>
@@ -3327,7 +3303,6 @@
           <w:p>
             <w:pPr>
               <w:pStyle w:val="Compact"/>
-              <w:jc w:val="center"/>
             </w:pPr>
             <w:r>
               <w:t>7</w:t>
@@ -3341,7 +3316,6 @@
           <w:p>
             <w:pPr>
               <w:pStyle w:val="Compact"/>
-              <w:jc w:val="center"/>
             </w:pPr>
             <w:r>
               <w:t>80° 43.900</w:t>
@@ -3355,7 +3329,6 @@
           <w:p>
             <w:pPr>
               <w:pStyle w:val="Compact"/>
-              <w:jc w:val="center"/>
             </w:pPr>
             <w:r>
               <w:t>80° 44.200</w:t>
@@ -3371,7 +3344,6 @@
           <w:p>
             <w:pPr>
               <w:pStyle w:val="Compact"/>
-              <w:jc w:val="center"/>
             </w:pPr>
             <w:r>
               <w:t>8</w:t>
@@ -3385,7 +3357,6 @@
           <w:p>
             <w:pPr>
               <w:pStyle w:val="Compact"/>
-              <w:jc w:val="center"/>
             </w:pPr>
             <w:r>
               <w:t>80° 44.500</w:t>
@@ -3399,7 +3370,6 @@
           <w:p>
             <w:pPr>
               <w:pStyle w:val="Compact"/>
-              <w:jc w:val="center"/>
             </w:pPr>
             <w:r>
               <w:t>80° 44.800</w:t>
@@ -3415,7 +3385,6 @@
           <w:p>
             <w:pPr>
               <w:pStyle w:val="Compact"/>
-              <w:jc w:val="center"/>
             </w:pPr>
             <w:r>
               <w:t>9</w:t>
@@ -3429,7 +3398,6 @@
           <w:p>
             <w:pPr>
               <w:pStyle w:val="Compact"/>
-              <w:jc w:val="center"/>
             </w:pPr>
             <w:r>
               <w:t>80° 45.100</w:t>
@@ -3443,7 +3411,6 @@
           <w:p>
             <w:pPr>
               <w:pStyle w:val="Compact"/>
-              <w:jc w:val="center"/>
             </w:pPr>
             <w:r>
               <w:t>80° 45.400</w:t>
@@ -3459,7 +3426,6 @@
           <w:p>
             <w:pPr>
               <w:pStyle w:val="Compact"/>
-              <w:jc w:val="center"/>
             </w:pPr>
             <w:r>
               <w:t>10</w:t>
@@ -3473,7 +3439,6 @@
           <w:p>
             <w:pPr>
               <w:pStyle w:val="Compact"/>
-              <w:jc w:val="center"/>
             </w:pPr>
             <w:r>
               <w:t>80° 45.700</w:t>
@@ -3487,7 +3452,6 @@
           <w:p>
             <w:pPr>
               <w:pStyle w:val="Compact"/>
-              <w:jc w:val="center"/>
             </w:pPr>
             <w:r>
               <w:t>80° 46.000</w:t>
@@ -3503,7 +3467,6 @@
           <w:p>
             <w:pPr>
               <w:pStyle w:val="Compact"/>
-              <w:jc w:val="center"/>
             </w:pPr>
             <w:r>
               <w:t>11</w:t>
@@ -3517,7 +3480,6 @@
           <w:p>
             <w:pPr>
               <w:pStyle w:val="Compact"/>
-              <w:jc w:val="center"/>
             </w:pPr>
             <w:r>
               <w:t>80° 46.300</w:t>
@@ -3531,7 +3493,6 @@
           <w:p>
             <w:pPr>
               <w:pStyle w:val="Compact"/>
-              <w:jc w:val="center"/>
             </w:pPr>
             <w:r>
               <w:t>80° 46.600</w:t>
@@ -3547,7 +3508,6 @@
           <w:p>
             <w:pPr>
               <w:pStyle w:val="Compact"/>
-              <w:jc w:val="center"/>
             </w:pPr>
             <w:r>
               <w:t>12</w:t>
@@ -3561,7 +3521,6 @@
           <w:p>
             <w:pPr>
               <w:pStyle w:val="Compact"/>
-              <w:jc w:val="center"/>
             </w:pPr>
             <w:r>
               <w:t>80° 46.900</w:t>
@@ -3575,7 +3534,6 @@
           <w:p>
             <w:pPr>
               <w:pStyle w:val="Compact"/>
-              <w:jc w:val="center"/>
             </w:pPr>
             <w:r>
               <w:t>80° 47.200</w:t>
@@ -3591,7 +3549,6 @@
           <w:p>
             <w:pPr>
               <w:pStyle w:val="Compact"/>
-              <w:jc w:val="center"/>
             </w:pPr>
             <w:r>
               <w:t>13</w:t>
@@ -3605,7 +3562,6 @@
           <w:p>
             <w:pPr>
               <w:pStyle w:val="Compact"/>
-              <w:jc w:val="center"/>
             </w:pPr>
             <w:r>
               <w:t>80° 47.500</w:t>
@@ -3619,7 +3575,6 @@
           <w:p>
             <w:pPr>
               <w:pStyle w:val="Compact"/>
-              <w:jc w:val="center"/>
             </w:pPr>
             <w:r>
               <w:t>80° 47.800</w:t>
@@ -3635,7 +3590,6 @@
           <w:p>
             <w:pPr>
               <w:pStyle w:val="Compact"/>
-              <w:jc w:val="center"/>
             </w:pPr>
             <w:r>
               <w:t>14</w:t>
@@ -3649,7 +3603,6 @@
           <w:p>
             <w:pPr>
               <w:pStyle w:val="Compact"/>
-              <w:jc w:val="center"/>
             </w:pPr>
             <w:r>
               <w:t>80° 48.100</w:t>
@@ -3663,7 +3616,6 @@
           <w:p>
             <w:pPr>
               <w:pStyle w:val="Compact"/>
-              <w:jc w:val="center"/>
             </w:pPr>
             <w:r>
               <w:t>80° 48.400</w:t>
@@ -3679,7 +3631,6 @@
           <w:p>
             <w:pPr>
               <w:pStyle w:val="Compact"/>
-              <w:jc w:val="center"/>
             </w:pPr>
             <w:r>
               <w:t>15</w:t>
@@ -3693,7 +3644,6 @@
           <w:p>
             <w:pPr>
               <w:pStyle w:val="Compact"/>
-              <w:jc w:val="center"/>
             </w:pPr>
             <w:r>
               <w:t>80° 48.700</w:t>
@@ -3707,7 +3657,6 @@
           <w:p>
             <w:pPr>
               <w:pStyle w:val="Compact"/>
-              <w:jc w:val="center"/>
             </w:pPr>
             <w:r>
               <w:t>80° 49.000</w:t>
@@ -3723,7 +3672,6 @@
           <w:p>
             <w:pPr>
               <w:pStyle w:val="Compact"/>
-              <w:jc w:val="center"/>
             </w:pPr>
             <w:r>
               <w:t>16</w:t>
@@ -3737,7 +3685,6 @@
           <w:p>
             <w:pPr>
               <w:pStyle w:val="Compact"/>
-              <w:jc w:val="center"/>
             </w:pPr>
             <w:r>
               <w:t>80° 49.300</w:t>
@@ -3751,7 +3698,6 @@
           <w:p>
             <w:pPr>
               <w:pStyle w:val="Compact"/>
-              <w:jc w:val="center"/>
             </w:pPr>
             <w:r>
               <w:t>80° 49.600</w:t>
@@ -3806,10 +3752,6 @@
         <w:pStyle w:val="FirstParagraph"/>
       </w:pPr>
       <w:r>
-        <w:rPr>
-          <w:i/>
-          <w:iCs/>
-        </w:rPr>
         <w:t>hydrology summary</w:t>
       </w:r>
     </w:p>
@@ -4027,10 +3969,6 @@
         <w:pStyle w:val="BodyText"/>
       </w:pPr>
       <w:r>
-        <w:rPr>
-          <w:i/>
-          <w:iCs/>
-        </w:rPr>
         <w:t>recession summary</w:t>
       </w:r>
     </w:p>
@@ -9666,10 +9604,6 @@
         <w:pStyle w:val="BodyText"/>
       </w:pPr>
       <w:r>
-        <w:rPr>
-          <w:i/>
-          <w:iCs/>
-        </w:rPr>
         <w:t>weather summary</w:t>
       </w:r>
     </w:p>
@@ -9828,10 +9762,6 @@
         <w:pStyle w:val="FirstParagraph"/>
       </w:pPr>
       <w:r>
-        <w:rPr>
-          <w:i/>
-          <w:iCs/>
-        </w:rPr>
         <w:t>nest effort summary</w:t>
       </w:r>
     </w:p>
@@ -10039,10 +9969,6 @@
         <w:pStyle w:val="BodyText"/>
       </w:pPr>
       <w:r>
-        <w:rPr>
-          <w:i/>
-          <w:iCs/>
-        </w:rPr>
         <w:t>small colony summary</w:t>
       </w:r>
     </w:p>
@@ -21014,10 +20940,6 @@
         <w:pStyle w:val="BodyText"/>
       </w:pPr>
       <w:r>
-        <w:rPr>
-          <w:i/>
-          <w:iCs/>
-        </w:rPr>
         <w:t>nest success summary</w:t>
       </w:r>
     </w:p>
@@ -28299,10 +28221,6 @@
         <w:pStyle w:val="FirstParagraph"/>
       </w:pPr>
       <w:r>
-        <w:rPr>
-          <w:i/>
-          <w:iCs/>
-        </w:rPr>
         <w:t>discussion</w:t>
       </w:r>
     </w:p>
@@ -28345,11 +28263,11 @@
         </w:r>
       </w:hyperlink>
       <w:r>
-        <w:t xml:space="preserve">), that include the 3-year running average of the numbers of nesting pairs of key avian species in the mainland Everglades, the timing of Wood Stork nesting, and the proportion of the population that nests in the coastal ecotone (Ogden et al. 1997). In addition to these three, the annual Stoplight Reports have added two other measures: the ratio of visual to tactile wading bird species breeding in the Everglades, and the frequency of exceptionally large White Ibis breeding events. These additional measures were added in an attempt to further capture key ecological relationships found in the historical ecosystem (Frederick et al. 2009). In this section, we report on the long-term trends and current status of all of these measures. When thinking about progress towards these restoration measures, it should be remembered that the hydrological system is not yet restored to provide anything like the ecological functions expected in a completed CERP. Based on the recent status of the hydrological system, we would not have predicted restored or even partially restored wading bird population indicators. The main indicator species are Great Egret, Snowy Egret, White Ibis, and Wood Stork. Although the Tricolored Heron was originally included in this list (Ogden et al. 1997), this species has proven extremely difficult to consistently monitor due to the inability to see their dark plumage in colonies during aerial surveys. Ogden et al. (1997) lumped Tricolored Heron and Snowy Egret population targets (eg 10,000 breeding pairs), and it is difficult to derive an expected number for Snowy Egrets alone (Ogden 1994). Based on relative abundances in coastal colonies (Ogden 1994), roughly equal support can be derived for 1:1 ratios as for 2:1 ratios (Snowy:Tricolored). In practice, the distinction is </w:t>
+        <w:t xml:space="preserve">), that include the 3-year running average of the numbers of nesting pairs of key avian species in the mainland Everglades, the timing of Wood Stork nesting, and the proportion of the population that nests in the coastal ecotone (Ogden et al. 1997). In addition to these three, the annual Stoplight Reports have added two other measures: the ratio of visual to tactile wading bird species breeding in the Everglades, and the frequency of exceptionally large White Ibis breeding events. These additional measures were added in an attempt to further capture key ecological relationships found in the historical ecosystem (Frederick et al. 2009). In this section, we report on the long-term trends and current status of all of these measures. When thinking about progress towards these restoration measures, it should be remembered that the hydrological system is not yet restored to provide anything like the ecological functions expected in a completed CERP. Based on the recent status of the hydrological system, we would not have predicted restored or even partially restored wading bird population indicators. The main indicator species are Great Egret, Snowy Egret, White Ibis, and Wood Stork. Although the Tricolored Heron was originally included in this list (Ogden et al. 1997), this species has proven extremely difficult to consistently monitor due to the inability to see their dark plumage in colonies during aerial surveys. Ogden et al. (1997) lumped Tricolored Heron and Snowy Egret population targets (eg 10,000 breeding pairs), and it is difficult to derive an expected number for Snowy Egrets alone (Ogden 1994). Based on relative abundances in coastal colonies (Ogden 1994), roughly equal support can </w:t>
       </w:r>
       <w:r>
         <w:lastRenderedPageBreak/>
-        <w:t>unimportant since both species appear to be declining and are nowhere near any of the population restoration targets. Here, we summarize data for the three Water Conservation Areas and mainland Everglades National Park.</w:t>
+        <w:t>be derived for 1:1 ratios as for 2:1 ratios (Snowy:Tricolored). In practice, the distinction is unimportant since both species appear to be declining and are nowhere near any of the population restoration targets. Here, we summarize data for the three Water Conservation Areas and mainland Everglades National Park.</w:t>
       </w:r>
     </w:p>
     <w:p>
@@ -28378,10 +28296,6 @@
         <w:pStyle w:val="FirstParagraph"/>
       </w:pPr>
       <w:r>
-        <w:rPr>
-          <w:i/>
-          <w:iCs/>
-        </w:rPr>
         <w:t>numbers summary</w:t>
       </w:r>
     </w:p>
@@ -28408,11 +28322,11 @@
         <w:pStyle w:val="FirstParagraph"/>
       </w:pPr>
       <w:r>
-        <w:t xml:space="preserve">It is estimated that more than 90% of the nesting of the indicator species occurred in the southern ecotone region during the 1930s and early 1940s, in all likelihood because this was the most productive area. A major restoration hypothesis holds that it is the reduction of freshwater flows to this coastal region that has reduced secondary productivity and resulted in the abandonment of the area by nesting wading birds. The proportion of the </w:t>
+        <w:t xml:space="preserve">It is estimated that more than 90% of the nesting of the indicator species occurred in the southern ecotone region during the 1930s and early 1940s, in all likelihood because this was the most productive area. A major restoration hypothesis holds that it is the </w:t>
       </w:r>
       <w:r>
         <w:lastRenderedPageBreak/>
-        <w:t>entire mainland Everglades nesting population that nests in the coastal zone is one of the restoration indicators, with at least 50% of nesting as the restoration target (Ogden et al. 1997). This measure has shown considerable improvement since the lows of the mid-1990s and early 2000’s (2 – 10%, Figure 9), and during the last four years has ranged between 25 and 42%.</w:t>
+        <w:t>reduction of freshwater flows to this coastal region that has reduced secondary productivity and resulted in the abandonment of the area by nesting wading birds. The proportion of the entire mainland Everglades nesting population that nests in the coastal zone is one of the restoration indicators, with at least 50% of nesting as the restoration target (Ogden et al. 1997). This measure has shown considerable improvement since the lows of the mid-1990s and early 2000’s (2 – 10%, Figure 9), and during the last four years has ranged between 25 and 42%.</w:t>
       </w:r>
     </w:p>
     <w:p>
@@ -28420,10 +28334,6 @@
         <w:pStyle w:val="BodyText"/>
       </w:pPr>
       <w:r>
-        <w:rPr>
-          <w:i/>
-          <w:iCs/>
-        </w:rPr>
         <w:t>year summary</w:t>
       </w:r>
     </w:p>
@@ -28458,10 +28368,6 @@
         <w:pStyle w:val="BodyText"/>
       </w:pPr>
       <w:r>
-        <w:rPr>
-          <w:i/>
-          <w:iCs/>
-        </w:rPr>
         <w:t>year summary</w:t>
       </w:r>
     </w:p>
@@ -28496,10 +28402,6 @@
         <w:pStyle w:val="BodyText"/>
       </w:pPr>
       <w:r>
-        <w:rPr>
-          <w:i/>
-          <w:iCs/>
-        </w:rPr>
         <w:t>year summary</w:t>
       </w:r>
     </w:p>
@@ -28508,6 +28410,7 @@
         <w:pStyle w:val="BodyText"/>
       </w:pPr>
       <w:r>
+        <w:lastRenderedPageBreak/>
         <w:t>This metric has seen slight improvement since 2016, though much of the consistency may be traced to the lagged nature of the metric as a running average, as late nesting has occurred over the last 3 years.</w:t>
       </w:r>
     </w:p>
@@ -28518,7 +28421,6 @@
       <w:bookmarkStart w:id="57" w:name="exceptionally-large-ibis-aggregations"/>
       <w:bookmarkEnd w:id="56"/>
       <w:r>
-        <w:lastRenderedPageBreak/>
         <w:t>Exceptionally large ibis aggregations</w:t>
       </w:r>
     </w:p>
@@ -28535,10 +28437,6 @@
         <w:pStyle w:val="BodyText"/>
       </w:pPr>
       <w:r>
-        <w:rPr>
-          <w:i/>
-          <w:iCs/>
-        </w:rPr>
         <w:t>year summary</w:t>
       </w:r>
     </w:p>
@@ -31562,7 +31460,11 @@
       </w:r>
       <w:proofErr w:type="gramEnd"/>
       <w:r>
-        <w:t xml:space="preserve"> and W. F. Loftus. 1993. Responses of marsh fishes and breeding wading birds to low temperatures; a possible behavioral link between predator and prey. Estuaries 16:216-222. </w:t>
+        <w:t xml:space="preserve"> and W. F. Loftus. 1993. Responses of marsh </w:t>
+      </w:r>
+      <w:r>
+        <w:lastRenderedPageBreak/>
+        <w:t xml:space="preserve">fishes and breeding wading birds to low temperatures; a possible behavioral link between predator and prey. Estuaries 16:216-222. </w:t>
       </w:r>
     </w:p>
     <w:p>
@@ -31574,7 +31476,6 @@
         </w:numPr>
       </w:pPr>
       <w:r>
-        <w:lastRenderedPageBreak/>
         <w:t xml:space="preserve">Frederick, P. </w:t>
       </w:r>
       <w:proofErr w:type="gramStart"/>
@@ -31685,7 +31586,6 @@
           <w:ilvl w:val="0"/>
           <w:numId w:val="5"/>
         </w:numPr>
-        <w:ind w:left="360"/>
       </w:pPr>
       <w:proofErr w:type="spellStart"/>
       <w:r>
@@ -31741,7 +31641,11 @@
         </w:numPr>
       </w:pPr>
       <w:r>
-        <w:t xml:space="preserve">Ogden, J. C., G. T. Bancroft, and P. C. Frederick. 1997. Ecological success indicators: reestablishment of healthy wading bird populations. In, Ecologic and precursor success criteria for south Florida ecosystem restoration. A Science Subgroup report to the South Florida Ecosystem Restoration Working Group. </w:t>
+        <w:t xml:space="preserve">Ogden, J. C., G. T. Bancroft, and P. C. Frederick. 1997. Ecological success indicators: reestablishment of healthy wading bird populations. In, Ecologic and precursor success </w:t>
+      </w:r>
+      <w:r>
+        <w:lastRenderedPageBreak/>
+        <w:t xml:space="preserve">criteria for south Florida ecosystem restoration. A Science Subgroup report to the South Florida Ecosystem Restoration Working Group. </w:t>
       </w:r>
     </w:p>
     <w:p>
@@ -31765,7 +31669,6 @@
         </w:numPr>
       </w:pPr>
       <w:r>
-        <w:lastRenderedPageBreak/>
         <w:t xml:space="preserve">RECOVER. 2006. 2006 System Status Report. U.S. Army Corps of Engineers Jacksonville District, Jacksonville, FL, and South Florida Water Management District, West Palm Beach, FL. </w:t>
       </w:r>
     </w:p>
@@ -33196,9 +33099,12 @@
   <w:style w:type="paragraph" w:styleId="BodyText">
     <w:name w:val="Body Text"/>
     <w:basedOn w:val="Normal"/>
+    <w:autoRedefine/>
     <w:qFormat/>
+    <w:rsid w:val="00FC76DD"/>
     <w:pPr>
-      <w:spacing w:before="180" w:after="180"/>
+      <w:spacing w:before="240" w:after="240"/>
+      <w:ind w:firstLine="432"/>
     </w:pPr>
   </w:style>
   <w:style w:type="paragraph" w:customStyle="1" w:styleId="FirstParagraph">

</xml_diff>